<commit_message>
Fix `Value = date` error in `cb_summary_stats_time.R`
Discussed in #9

The section of code that calculates the mode value still had the date column hardcoded into it from when I originally created and test the function. This explains why the date column had a mode value and didn't throw an error, but other columns with mode value did.
</commit_message>
<xml_diff>
--- a/stata_codebook_1.docx
+++ b/stata_codebook_1.docx
@@ -230,7 +230,7 @@
                 <w:szCs w:val="22"/>
                 <w:color w:val="000000"/>
               </w:rPr>
-              <w:t xml:space="preserve">9.5 Kb</w:t>
+              <w:t xml:space="preserve">10.9 Kb</w:t>
             </w:r>
           </w:p>
         </w:tc>
@@ -325,7 +325,7 @@
                 <w:szCs w:val="22"/>
                 <w:color w:val="000000"/>
               </w:rPr>
-              <w:t xml:space="preserve">8</w:t>
+              <w:t xml:space="preserve">9</w:t>
             </w:r>
           </w:p>
         </w:tc>
@@ -515,7 +515,7 @@
                 <w:szCs w:val="22"/>
                 <w:color w:val="000000"/>
               </w:rPr>
-              <w:t xml:space="preserve">2022-06-28</w:t>
+              <w:t xml:space="preserve">2022-07-03</w:t>
             </w:r>
           </w:p>
         </w:tc>
@@ -6009,6 +6009,1254 @@
                 <w:color w:val="000000"/>
               </w:rPr>
               <w:t xml:space="preserve">1960-01-01 16:59:31</w:t>
+            </w:r>
+          </w:p>
+        </w:tc>
+        <w:tc>
+          <w:tcPr>
+            <w:tcBorders>
+              <w:bottom w:val="none" w:sz="0" w:space="0" w:color="000000"/>
+              <w:top w:val="none" w:sz="0" w:space="0" w:color="000000"/>
+              <w:left w:val="none" w:sz="0" w:space="0" w:color="000000"/>
+              <w:right w:val="none" w:sz="0" w:space="0" w:color="000000"/>
+            </w:tcBorders>
+            <w:shd w:val="clear" w:color="auto" w:fill="FFFFFF"/>
+            <w:tcMar>
+              <w:top w:w="0" w:type="dxa"/>
+              <w:bottom w:w="0" w:type="dxa"/>
+              <w:left w:w="0" w:type="dxa"/>
+              <w:right w:w="0" w:type="dxa"/>
+            </w:tcMar>
+            <w:vAlign w:val="center"/>
+          </w:tcPr>
+          <w:p>
+            <w:pPr>
+              <w:jc w:val="center"/>
+              <w:keepNext/>
+              <w:pBdr>
+                <w:bottom w:val="none" w:sz="0" w:space="0" w:color="000000"/>
+                <w:top w:val="none" w:sz="0" w:space="0" w:color="000000"/>
+                <w:left w:val="none" w:sz="0" w:space="0" w:color="000000"/>
+                <w:right w:val="none" w:sz="0" w:space="0" w:color="000000"/>
+              </w:pBdr>
+              <w:spacing w:after="100" w:before="100" w:line="240"/>
+              <w:ind w:firstLine="0" w:left="100" w:right="100"/>
+            </w:pPr>
+            <w:r>
+              <w:rPr>
+                <w:rFonts w:ascii="Times New Roman"/>
+                <w:i w:val="false"/>
+                <w:b w:val="false"/>
+                <w:u w:val="none"/>
+                <w:sz w:val="22"/>
+                <w:szCs w:val="22"/>
+                <w:color w:val="000000"/>
+              </w:rPr>
+              <w:t xml:space="preserve">1</w:t>
+            </w:r>
+          </w:p>
+        </w:tc>
+        <w:tc>
+          <w:tcPr>
+            <w:tcBorders>
+              <w:bottom w:val="none" w:sz="0" w:space="0" w:color="000000"/>
+              <w:top w:val="none" w:sz="0" w:space="0" w:color="000000"/>
+              <w:left w:val="none" w:sz="0" w:space="0" w:color="000000"/>
+              <w:right w:val="none" w:sz="0" w:space="0" w:color="000000"/>
+            </w:tcBorders>
+            <w:shd w:val="clear" w:color="auto" w:fill="FFFFFF"/>
+            <w:tcMar>
+              <w:top w:w="0" w:type="dxa"/>
+              <w:bottom w:w="0" w:type="dxa"/>
+              <w:left w:w="0" w:type="dxa"/>
+              <w:right w:w="0" w:type="dxa"/>
+            </w:tcMar>
+            <w:vAlign w:val="center"/>
+          </w:tcPr>
+          <w:p>
+            <w:pPr>
+              <w:jc w:val="center"/>
+              <w:keepNext/>
+              <w:pBdr>
+                <w:bottom w:val="none" w:sz="0" w:space="0" w:color="000000"/>
+                <w:top w:val="none" w:sz="0" w:space="0" w:color="000000"/>
+                <w:left w:val="none" w:sz="0" w:space="0" w:color="000000"/>
+                <w:right w:val="none" w:sz="0" w:space="0" w:color="000000"/>
+              </w:pBdr>
+              <w:spacing w:after="100" w:before="100" w:line="240"/>
+              <w:ind w:firstLine="0" w:left="100" w:right="100"/>
+            </w:pPr>
+            <w:r>
+              <w:rPr>
+                <w:rFonts w:ascii="Times New Roman"/>
+                <w:i w:val="false"/>
+                <w:b w:val="false"/>
+                <w:u w:val="none"/>
+                <w:sz w:val="22"/>
+                <w:szCs w:val="22"/>
+                <w:color w:val="000000"/>
+              </w:rPr>
+              <w:t xml:space="preserve">5.00</w:t>
+            </w:r>
+          </w:p>
+        </w:tc>
+      </w:tr>
+    </w:tbl>
+    <w:p>
+      <w:pPr>
+        <w:pStyle w:val="Normal"/>
+      </w:pPr>
+      <w:r>
+        <w:t xml:space="preserve"/>
+      </w:r>
+    </w:p>
+    <w:p>
+      <w:pPr>
+        <w:pStyle w:val="Normal"/>
+      </w:pPr>
+      <w:r>
+        <w:t xml:space="preserve"/>
+      </w:r>
+    </w:p>
+    <w:tbl xmlns:a="http://schemas.openxmlformats.org/drawingml/2006/main" xmlns:pic="http://schemas.openxmlformats.org/drawingml/2006/picture">
+      <w:tblPr>
+        <w:tblLayout w:type="fixed"/>
+        <w:jc w:val="center"/>
+        <w:tblLook w:firstRow="1" w:lastRow="0" w:firstColumn="0" w:lastColumn="0" w:noHBand="0" w:noVBand="1"/>
+      </w:tblPr>
+      <w:tblGrid>
+        <w:gridCol w:w="3326"/>
+        <w:gridCol w:w="6019"/>
+      </w:tblGrid>
+      <w:tr>
+        <w:trPr>
+          <w:cantSplit/>
+          <w:trHeight w:val="360" w:hRule="auto"/>
+        </w:trPr>
+        body1
+        <w:tc>
+          <w:tcPr>
+            <w:tcBorders>
+              <w:bottom w:val="single" w:sz="24" w:space="0" w:color="000000"/>
+              <w:top w:val="single" w:sz="24" w:space="0" w:color="000000"/>
+              <w:left w:val="none" w:sz="0" w:space="0" w:color="000000"/>
+              <w:right w:val="single" w:sz="8" w:space="0" w:color="CCCCCC"/>
+            </w:tcBorders>
+            <w:shd w:val="clear" w:color="auto" w:fill="F2F2F2"/>
+            <w:tcMar>
+              <w:top w:w="0" w:type="dxa"/>
+              <w:bottom w:w="0" w:type="dxa"/>
+              <w:left w:w="0" w:type="dxa"/>
+              <w:right w:w="0" w:type="dxa"/>
+            </w:tcMar>
+            <w:vAlign w:val="center"/>
+          </w:tcPr>
+          <w:p>
+            <w:pPr>
+              <w:jc w:val="left"/>
+              <w:keepNext/>
+              <w:pBdr>
+                <w:bottom w:val="none" w:sz="0" w:space="0" w:color="000000"/>
+                <w:top w:val="none" w:sz="0" w:space="0" w:color="000000"/>
+                <w:left w:val="none" w:sz="0" w:space="0" w:color="000000"/>
+                <w:right w:val="none" w:sz="0" w:space="0" w:color="000000"/>
+              </w:pBdr>
+              <w:spacing w:after="100" w:before="100" w:line="240"/>
+              <w:ind w:firstLine="0" w:left="100" w:right="100"/>
+            </w:pPr>
+            <w:r>
+              <w:rPr>
+                <w:rFonts w:ascii="Times New Roman"/>
+                <w:i w:val="false"/>
+                <w:b w:val="true"/>
+                <w:u w:val="none"/>
+                <w:sz w:val="22"/>
+                <w:szCs w:val="22"/>
+                <w:color w:val="000000"/>
+              </w:rPr>
+              <w:t xml:space="preserve">Column name:</w:t>
+            </w:r>
+          </w:p>
+        </w:tc>
+        <w:tc>
+          <w:tcPr>
+            <w:tcBorders>
+              <w:bottom w:val="single" w:sz="24" w:space="0" w:color="000000"/>
+              <w:top w:val="single" w:sz="24" w:space="0" w:color="000000"/>
+              <w:left w:val="single" w:sz="8" w:space="0" w:color="CCCCCC"/>
+              <w:right w:val="none" w:sz="0" w:space="0" w:color="000000"/>
+            </w:tcBorders>
+            <w:shd w:val="clear" w:color="auto" w:fill="F2F2F2"/>
+            <w:tcMar>
+              <w:top w:w="0" w:type="dxa"/>
+              <w:bottom w:w="0" w:type="dxa"/>
+              <w:left w:w="0" w:type="dxa"/>
+              <w:right w:w="0" w:type="dxa"/>
+            </w:tcMar>
+            <w:vAlign w:val="center"/>
+          </w:tcPr>
+          <w:p>
+            <w:pPr>
+              <w:jc w:val="left"/>
+              <w:keepNext/>
+              <w:pBdr>
+                <w:bottom w:val="none" w:sz="0" w:space="0" w:color="000000"/>
+                <w:top w:val="none" w:sz="0" w:space="0" w:color="000000"/>
+                <w:left w:val="none" w:sz="0" w:space="0" w:color="000000"/>
+                <w:right w:val="none" w:sz="0" w:space="0" w:color="000000"/>
+              </w:pBdr>
+              <w:spacing w:after="100" w:before="100" w:line="240"/>
+              <w:ind w:firstLine="0" w:left="100" w:right="100"/>
+            </w:pPr>
+            <w:r>
+              <w:rPr>
+                <w:rFonts w:ascii="Times New Roman"/>
+                <w:i w:val="false"/>
+                <w:b w:val="true"/>
+                <w:u w:val="none"/>
+                <w:sz w:val="22"/>
+                <w:szCs w:val="22"/>
+                <w:color w:val="000000"/>
+              </w:rPr>
+              <w:t xml:space="preserve">date_time</w:t>
+            </w:r>
+          </w:p>
+        </w:tc>
+      </w:tr>
+      <w:tr>
+        <w:trPr>
+          <w:cantSplit/>
+          <w:trHeight w:val="360" w:hRule="auto"/>
+        </w:trPr>
+        body2
+        <w:tc>
+          <w:tcPr>
+            <w:tcBorders>
+              <w:bottom w:val="none" w:sz="0" w:space="0" w:color="000000"/>
+              <w:top w:val="single" w:sz="24" w:space="0" w:color="000000"/>
+              <w:left w:val="none" w:sz="0" w:space="0" w:color="000000"/>
+              <w:right w:val="single" w:sz="8" w:space="0" w:color="CCCCCC"/>
+            </w:tcBorders>
+            <w:shd w:val="clear" w:color="auto" w:fill="FFFFFF"/>
+            <w:tcMar>
+              <w:top w:w="0" w:type="dxa"/>
+              <w:bottom w:w="0" w:type="dxa"/>
+              <w:left w:w="0" w:type="dxa"/>
+              <w:right w:w="0" w:type="dxa"/>
+            </w:tcMar>
+            <w:vAlign w:val="center"/>
+          </w:tcPr>
+          <w:p>
+            <w:pPr>
+              <w:jc w:val="left"/>
+              <w:keepNext/>
+              <w:pBdr>
+                <w:bottom w:val="none" w:sz="0" w:space="0" w:color="000000"/>
+                <w:top w:val="none" w:sz="0" w:space="0" w:color="000000"/>
+                <w:left w:val="none" w:sz="0" w:space="0" w:color="000000"/>
+                <w:right w:val="none" w:sz="0" w:space="0" w:color="000000"/>
+              </w:pBdr>
+              <w:spacing w:after="100" w:before="100" w:line="240"/>
+              <w:ind w:firstLine="0" w:left="100" w:right="100"/>
+            </w:pPr>
+            <w:r>
+              <w:rPr>
+                <w:rFonts w:ascii="Times New Roman"/>
+                <w:i w:val="false"/>
+                <w:b w:val="false"/>
+                <w:u w:val="none"/>
+                <w:sz w:val="22"/>
+                <w:szCs w:val="22"/>
+                <w:color w:val="000000"/>
+              </w:rPr>
+              <w:t xml:space="preserve">Column description:</w:t>
+            </w:r>
+          </w:p>
+        </w:tc>
+        <w:tc>
+          <w:tcPr>
+            <w:tcBorders>
+              <w:bottom w:val="none" w:sz="0" w:space="0" w:color="000000"/>
+              <w:top w:val="single" w:sz="24" w:space="0" w:color="000000"/>
+              <w:left w:val="single" w:sz="8" w:space="0" w:color="CCCCCC"/>
+              <w:right w:val="none" w:sz="0" w:space="0" w:color="000000"/>
+            </w:tcBorders>
+            <w:shd w:val="clear" w:color="auto" w:fill="FFFFFF"/>
+            <w:tcMar>
+              <w:top w:w="0" w:type="dxa"/>
+              <w:bottom w:w="0" w:type="dxa"/>
+              <w:left w:w="0" w:type="dxa"/>
+              <w:right w:w="0" w:type="dxa"/>
+            </w:tcMar>
+            <w:vAlign w:val="center"/>
+          </w:tcPr>
+          <w:p>
+            <w:pPr>
+              <w:jc w:val="left"/>
+              <w:keepNext/>
+              <w:pBdr>
+                <w:bottom w:val="none" w:sz="0" w:space="0" w:color="000000"/>
+                <w:top w:val="none" w:sz="0" w:space="0" w:color="000000"/>
+                <w:left w:val="none" w:sz="0" w:space="0" w:color="000000"/>
+                <w:right w:val="none" w:sz="0" w:space="0" w:color="000000"/>
+              </w:pBdr>
+              <w:spacing w:after="100" w:before="100" w:line="240"/>
+              <w:ind w:firstLine="0" w:left="100" w:right="100"/>
+            </w:pPr>
+            <w:r>
+              <w:rPr>
+                <w:rFonts w:ascii="Times New Roman"/>
+                <w:i w:val="false"/>
+                <w:b w:val="false"/>
+                <w:u w:val="none"/>
+                <w:sz w:val="22"/>
+                <w:szCs w:val="22"/>
+                <w:color w:val="000000"/>
+              </w:rPr>
+              <w:t xml:space="preserve">Participant's date and time of enrollment</w:t>
+            </w:r>
+          </w:p>
+        </w:tc>
+      </w:tr>
+      <w:tr>
+        <w:trPr>
+          <w:cantSplit/>
+          <w:trHeight w:val="360" w:hRule="auto"/>
+        </w:trPr>
+        body3
+        <w:tc>
+          <w:tcPr>
+            <w:tcBorders>
+              <w:bottom w:val="none" w:sz="0" w:space="0" w:color="000000"/>
+              <w:top w:val="none" w:sz="0" w:space="0" w:color="000000"/>
+              <w:left w:val="none" w:sz="0" w:space="0" w:color="000000"/>
+              <w:right w:val="single" w:sz="8" w:space="0" w:color="CCCCCC"/>
+            </w:tcBorders>
+            <w:shd w:val="clear" w:color="auto" w:fill="FFFFFF"/>
+            <w:tcMar>
+              <w:top w:w="0" w:type="dxa"/>
+              <w:bottom w:w="0" w:type="dxa"/>
+              <w:left w:w="0" w:type="dxa"/>
+              <w:right w:w="0" w:type="dxa"/>
+            </w:tcMar>
+            <w:vAlign w:val="center"/>
+          </w:tcPr>
+          <w:p>
+            <w:pPr>
+              <w:jc w:val="left"/>
+              <w:keepNext/>
+              <w:pBdr>
+                <w:bottom w:val="none" w:sz="0" w:space="0" w:color="000000"/>
+                <w:top w:val="none" w:sz="0" w:space="0" w:color="000000"/>
+                <w:left w:val="none" w:sz="0" w:space="0" w:color="000000"/>
+                <w:right w:val="none" w:sz="0" w:space="0" w:color="000000"/>
+              </w:pBdr>
+              <w:spacing w:after="100" w:before="100" w:line="240"/>
+              <w:ind w:firstLine="0" w:left="100" w:right="100"/>
+            </w:pPr>
+            <w:r>
+              <w:rPr>
+                <w:rFonts w:ascii="Times New Roman"/>
+                <w:i w:val="false"/>
+                <w:b w:val="false"/>
+                <w:u w:val="none"/>
+                <w:sz w:val="22"/>
+                <w:szCs w:val="22"/>
+                <w:color w:val="000000"/>
+              </w:rPr>
+              <w:t xml:space="preserve">Data type:</w:t>
+            </w:r>
+          </w:p>
+        </w:tc>
+        <w:tc>
+          <w:tcPr>
+            <w:tcBorders>
+              <w:bottom w:val="none" w:sz="0" w:space="0" w:color="000000"/>
+              <w:top w:val="none" w:sz="0" w:space="0" w:color="000000"/>
+              <w:left w:val="single" w:sz="8" w:space="0" w:color="CCCCCC"/>
+              <w:right w:val="none" w:sz="0" w:space="0" w:color="000000"/>
+            </w:tcBorders>
+            <w:shd w:val="clear" w:color="auto" w:fill="FFFFFF"/>
+            <w:tcMar>
+              <w:top w:w="0" w:type="dxa"/>
+              <w:bottom w:w="0" w:type="dxa"/>
+              <w:left w:w="0" w:type="dxa"/>
+              <w:right w:w="0" w:type="dxa"/>
+            </w:tcMar>
+            <w:vAlign w:val="center"/>
+          </w:tcPr>
+          <w:p>
+            <w:pPr>
+              <w:jc w:val="left"/>
+              <w:keepNext/>
+              <w:pBdr>
+                <w:bottom w:val="none" w:sz="0" w:space="0" w:color="000000"/>
+                <w:top w:val="none" w:sz="0" w:space="0" w:color="000000"/>
+                <w:left w:val="none" w:sz="0" w:space="0" w:color="000000"/>
+                <w:right w:val="none" w:sz="0" w:space="0" w:color="000000"/>
+              </w:pBdr>
+              <w:spacing w:after="100" w:before="100" w:line="240"/>
+              <w:ind w:firstLine="0" w:left="100" w:right="100"/>
+            </w:pPr>
+            <w:r>
+              <w:rPr>
+                <w:rFonts w:ascii="Times New Roman"/>
+                <w:i w:val="false"/>
+                <w:b w:val="false"/>
+                <w:u w:val="none"/>
+                <w:sz w:val="22"/>
+                <w:szCs w:val="22"/>
+                <w:color w:val="000000"/>
+              </w:rPr>
+              <w:t xml:space="preserve">POSIXct, POSIXt</w:t>
+            </w:r>
+          </w:p>
+        </w:tc>
+      </w:tr>
+      <w:tr>
+        <w:trPr>
+          <w:cantSplit/>
+          <w:trHeight w:val="360" w:hRule="auto"/>
+        </w:trPr>
+        body4
+        <w:tc>
+          <w:tcPr>
+            <w:tcBorders>
+              <w:bottom w:val="none" w:sz="0" w:space="0" w:color="000000"/>
+              <w:top w:val="none" w:sz="0" w:space="0" w:color="000000"/>
+              <w:left w:val="none" w:sz="0" w:space="0" w:color="000000"/>
+              <w:right w:val="single" w:sz="8" w:space="0" w:color="CCCCCC"/>
+            </w:tcBorders>
+            <w:shd w:val="clear" w:color="auto" w:fill="FFFFFF"/>
+            <w:tcMar>
+              <w:top w:w="0" w:type="dxa"/>
+              <w:bottom w:w="0" w:type="dxa"/>
+              <w:left w:w="0" w:type="dxa"/>
+              <w:right w:w="0" w:type="dxa"/>
+            </w:tcMar>
+            <w:vAlign w:val="center"/>
+          </w:tcPr>
+          <w:p>
+            <w:pPr>
+              <w:jc w:val="left"/>
+              <w:keepNext/>
+              <w:pBdr>
+                <w:bottom w:val="none" w:sz="0" w:space="0" w:color="000000"/>
+                <w:top w:val="none" w:sz="0" w:space="0" w:color="000000"/>
+                <w:left w:val="none" w:sz="0" w:space="0" w:color="000000"/>
+                <w:right w:val="none" w:sz="0" w:space="0" w:color="000000"/>
+              </w:pBdr>
+              <w:spacing w:after="100" w:before="100" w:line="240"/>
+              <w:ind w:firstLine="0" w:left="100" w:right="100"/>
+            </w:pPr>
+            <w:r>
+              <w:rPr>
+                <w:rFonts w:ascii="Times New Roman"/>
+                <w:i w:val="false"/>
+                <w:b w:val="false"/>
+                <w:u w:val="none"/>
+                <w:sz w:val="22"/>
+                <w:szCs w:val="22"/>
+                <w:color w:val="000000"/>
+              </w:rPr>
+              <w:t xml:space="preserve">Unique non-missing value count:</w:t>
+            </w:r>
+          </w:p>
+        </w:tc>
+        <w:tc>
+          <w:tcPr>
+            <w:tcBorders>
+              <w:bottom w:val="none" w:sz="0" w:space="0" w:color="000000"/>
+              <w:top w:val="none" w:sz="0" w:space="0" w:color="000000"/>
+              <w:left w:val="single" w:sz="8" w:space="0" w:color="CCCCCC"/>
+              <w:right w:val="none" w:sz="0" w:space="0" w:color="000000"/>
+            </w:tcBorders>
+            <w:shd w:val="clear" w:color="auto" w:fill="FFFFFF"/>
+            <w:tcMar>
+              <w:top w:w="0" w:type="dxa"/>
+              <w:bottom w:w="0" w:type="dxa"/>
+              <w:left w:w="0" w:type="dxa"/>
+              <w:right w:w="0" w:type="dxa"/>
+            </w:tcMar>
+            <w:vAlign w:val="center"/>
+          </w:tcPr>
+          <w:p>
+            <w:pPr>
+              <w:jc w:val="left"/>
+              <w:keepNext/>
+              <w:pBdr>
+                <w:bottom w:val="none" w:sz="0" w:space="0" w:color="000000"/>
+                <w:top w:val="none" w:sz="0" w:space="0" w:color="000000"/>
+                <w:left w:val="none" w:sz="0" w:space="0" w:color="000000"/>
+                <w:right w:val="none" w:sz="0" w:space="0" w:color="000000"/>
+              </w:pBdr>
+              <w:spacing w:after="100" w:before="100" w:line="240"/>
+              <w:ind w:firstLine="0" w:left="100" w:right="100"/>
+            </w:pPr>
+            <w:r>
+              <w:rPr>
+                <w:rFonts w:ascii="Times New Roman"/>
+                <w:i w:val="false"/>
+                <w:b w:val="false"/>
+                <w:u w:val="none"/>
+                <w:sz w:val="22"/>
+                <w:szCs w:val="22"/>
+                <w:color w:val="000000"/>
+              </w:rPr>
+              <w:t xml:space="preserve">20</w:t>
+            </w:r>
+          </w:p>
+        </w:tc>
+      </w:tr>
+      <w:tr>
+        <w:trPr>
+          <w:cantSplit/>
+          <w:trHeight w:val="360" w:hRule="auto"/>
+        </w:trPr>
+        body5
+        <w:tc>
+          <w:tcPr>
+            <w:tcBorders>
+              <w:bottom w:val="none" w:sz="0" w:space="0" w:color="000000"/>
+              <w:top w:val="none" w:sz="0" w:space="0" w:color="000000"/>
+              <w:left w:val="none" w:sz="0" w:space="0" w:color="000000"/>
+              <w:right w:val="single" w:sz="8" w:space="0" w:color="CCCCCC"/>
+            </w:tcBorders>
+            <w:shd w:val="clear" w:color="auto" w:fill="FFFFFF"/>
+            <w:tcMar>
+              <w:top w:w="0" w:type="dxa"/>
+              <w:bottom w:w="0" w:type="dxa"/>
+              <w:left w:w="0" w:type="dxa"/>
+              <w:right w:w="0" w:type="dxa"/>
+            </w:tcMar>
+            <w:vAlign w:val="center"/>
+          </w:tcPr>
+          <w:p>
+            <w:pPr>
+              <w:jc w:val="left"/>
+              <w:keepNext/>
+              <w:pBdr>
+                <w:bottom w:val="none" w:sz="0" w:space="0" w:color="000000"/>
+                <w:top w:val="none" w:sz="0" w:space="0" w:color="000000"/>
+                <w:left w:val="none" w:sz="0" w:space="0" w:color="000000"/>
+                <w:right w:val="none" w:sz="0" w:space="0" w:color="000000"/>
+              </w:pBdr>
+              <w:spacing w:after="100" w:before="100" w:line="240"/>
+              <w:ind w:firstLine="0" w:left="100" w:right="100"/>
+            </w:pPr>
+            <w:r>
+              <w:rPr>
+                <w:rFonts w:ascii="Times New Roman"/>
+                <w:i w:val="false"/>
+                <w:b w:val="false"/>
+                <w:u w:val="none"/>
+                <w:sz w:val="22"/>
+                <w:szCs w:val="22"/>
+                <w:color w:val="000000"/>
+              </w:rPr>
+              <w:t xml:space="preserve">Missing value count:</w:t>
+            </w:r>
+          </w:p>
+        </w:tc>
+        <w:tc>
+          <w:tcPr>
+            <w:tcBorders>
+              <w:bottom w:val="none" w:sz="0" w:space="0" w:color="000000"/>
+              <w:top w:val="none" w:sz="0" w:space="0" w:color="000000"/>
+              <w:left w:val="single" w:sz="8" w:space="0" w:color="CCCCCC"/>
+              <w:right w:val="none" w:sz="0" w:space="0" w:color="000000"/>
+            </w:tcBorders>
+            <w:shd w:val="clear" w:color="auto" w:fill="FFFFFF"/>
+            <w:tcMar>
+              <w:top w:w="0" w:type="dxa"/>
+              <w:bottom w:w="0" w:type="dxa"/>
+              <w:left w:w="0" w:type="dxa"/>
+              <w:right w:w="0" w:type="dxa"/>
+            </w:tcMar>
+            <w:vAlign w:val="center"/>
+          </w:tcPr>
+          <w:p>
+            <w:pPr>
+              <w:jc w:val="left"/>
+              <w:keepNext/>
+              <w:pBdr>
+                <w:bottom w:val="none" w:sz="0" w:space="0" w:color="000000"/>
+                <w:top w:val="none" w:sz="0" w:space="0" w:color="000000"/>
+                <w:left w:val="none" w:sz="0" w:space="0" w:color="000000"/>
+                <w:right w:val="none" w:sz="0" w:space="0" w:color="000000"/>
+              </w:pBdr>
+              <w:spacing w:after="100" w:before="100" w:line="240"/>
+              <w:ind w:firstLine="0" w:left="100" w:right="100"/>
+            </w:pPr>
+            <w:r>
+              <w:rPr>
+                <w:rFonts w:ascii="Times New Roman"/>
+                <w:i w:val="false"/>
+                <w:b w:val="false"/>
+                <w:u w:val="none"/>
+                <w:sz w:val="22"/>
+                <w:szCs w:val="22"/>
+                <w:color w:val="000000"/>
+              </w:rPr>
+              <w:t xml:space="preserve">0</w:t>
+            </w:r>
+          </w:p>
+        </w:tc>
+      </w:tr>
+    </w:tbl>
+    <w:tbl xmlns:a="http://schemas.openxmlformats.org/drawingml/2006/main" xmlns:pic="http://schemas.openxmlformats.org/drawingml/2006/picture">
+      <w:tblPr>
+        <w:tblLayout w:type="fixed"/>
+        <w:jc w:val="center"/>
+        <w:tblLook w:firstRow="1" w:lastRow="0" w:firstColumn="0" w:lastColumn="0" w:noHBand="0" w:noVBand="1"/>
+      </w:tblPr>
+      <w:tblGrid>
+        <w:gridCol w:w="2333"/>
+        <w:gridCol w:w="2333"/>
+        <w:gridCol w:w="2333"/>
+        <w:gridCol w:w="2333"/>
+      </w:tblGrid>
+      <w:tr>
+        <w:trPr>
+          <w:cantSplit/>
+          <w:trHeight w:val="360" w:hRule="auto"/>
+          <w:tblHeader/>
+        </w:trPr>
+        header1
+        <w:tc>
+          <w:tcPr>
+            <w:tcBorders>
+              <w:bottom w:val="single" w:sz="8" w:space="0" w:color="CCCCCC"/>
+              <w:top w:val="single" w:sz="8" w:space="0" w:color="CCCCCC"/>
+              <w:left w:val="none" w:sz="0" w:space="0" w:color="000000"/>
+              <w:right w:val="none" w:sz="0" w:space="0" w:color="000000"/>
+            </w:tcBorders>
+            <w:shd w:val="clear" w:color="auto" w:fill="FFFFFF"/>
+            <w:tcMar>
+              <w:top w:w="0" w:type="dxa"/>
+              <w:bottom w:w="0" w:type="dxa"/>
+              <w:left w:w="0" w:type="dxa"/>
+              <w:right w:w="0" w:type="dxa"/>
+            </w:tcMar>
+            <w:vAlign w:val="center"/>
+          </w:tcPr>
+          <w:p>
+            <w:pPr>
+              <w:jc w:val="left"/>
+              <w:keepNext/>
+              <w:pBdr>
+                <w:bottom w:val="none" w:sz="0" w:space="0" w:color="000000"/>
+                <w:top w:val="none" w:sz="0" w:space="0" w:color="000000"/>
+                <w:left w:val="none" w:sz="0" w:space="0" w:color="000000"/>
+                <w:right w:val="none" w:sz="0" w:space="0" w:color="000000"/>
+              </w:pBdr>
+              <w:spacing w:after="100" w:before="100" w:line="240"/>
+              <w:ind w:firstLine="0" w:left="100" w:right="100"/>
+            </w:pPr>
+            <w:r>
+              <w:rPr>
+                <w:rFonts w:ascii="Times New Roman"/>
+                <w:i w:val="false"/>
+                <w:b w:val="false"/>
+                <w:u w:val="none"/>
+                <w:sz w:val="22"/>
+                <w:szCs w:val="22"/>
+                <w:color w:val="000000"/>
+              </w:rPr>
+              <w:t xml:space="preserve">Statistic</w:t>
+            </w:r>
+          </w:p>
+        </w:tc>
+        <w:tc>
+          <w:tcPr>
+            <w:tcBorders>
+              <w:bottom w:val="single" w:sz="8" w:space="0" w:color="CCCCCC"/>
+              <w:top w:val="single" w:sz="8" w:space="0" w:color="CCCCCC"/>
+              <w:left w:val="none" w:sz="0" w:space="0" w:color="000000"/>
+              <w:right w:val="none" w:sz="0" w:space="0" w:color="000000"/>
+            </w:tcBorders>
+            <w:shd w:val="clear" w:color="auto" w:fill="FFFFFF"/>
+            <w:tcMar>
+              <w:top w:w="0" w:type="dxa"/>
+              <w:bottom w:w="0" w:type="dxa"/>
+              <w:left w:w="0" w:type="dxa"/>
+              <w:right w:w="0" w:type="dxa"/>
+            </w:tcMar>
+            <w:vAlign w:val="center"/>
+          </w:tcPr>
+          <w:p>
+            <w:pPr>
+              <w:jc w:val="center"/>
+              <w:keepNext/>
+              <w:pBdr>
+                <w:bottom w:val="none" w:sz="0" w:space="0" w:color="000000"/>
+                <w:top w:val="none" w:sz="0" w:space="0" w:color="000000"/>
+                <w:left w:val="none" w:sz="0" w:space="0" w:color="000000"/>
+                <w:right w:val="none" w:sz="0" w:space="0" w:color="000000"/>
+              </w:pBdr>
+              <w:spacing w:after="100" w:before="100" w:line="240"/>
+              <w:ind w:firstLine="0" w:left="100" w:right="100"/>
+            </w:pPr>
+            <w:r>
+              <w:rPr>
+                <w:rFonts w:ascii="Times New Roman"/>
+                <w:i w:val="false"/>
+                <w:b w:val="false"/>
+                <w:u w:val="none"/>
+                <w:sz w:val="22"/>
+                <w:szCs w:val="22"/>
+                <w:color w:val="000000"/>
+              </w:rPr>
+              <w:t xml:space="preserve">Value</w:t>
+            </w:r>
+          </w:p>
+        </w:tc>
+        <w:tc>
+          <w:tcPr>
+            <w:tcBorders>
+              <w:bottom w:val="single" w:sz="8" w:space="0" w:color="CCCCCC"/>
+              <w:top w:val="single" w:sz="8" w:space="0" w:color="CCCCCC"/>
+              <w:left w:val="none" w:sz="0" w:space="0" w:color="000000"/>
+              <w:right w:val="none" w:sz="0" w:space="0" w:color="000000"/>
+            </w:tcBorders>
+            <w:shd w:val="clear" w:color="auto" w:fill="FFFFFF"/>
+            <w:tcMar>
+              <w:top w:w="0" w:type="dxa"/>
+              <w:bottom w:w="0" w:type="dxa"/>
+              <w:left w:w="0" w:type="dxa"/>
+              <w:right w:w="0" w:type="dxa"/>
+            </w:tcMar>
+            <w:vAlign w:val="center"/>
+          </w:tcPr>
+          <w:p>
+            <w:pPr>
+              <w:jc w:val="center"/>
+              <w:keepNext/>
+              <w:pBdr>
+                <w:bottom w:val="none" w:sz="0" w:space="0" w:color="000000"/>
+                <w:top w:val="none" w:sz="0" w:space="0" w:color="000000"/>
+                <w:left w:val="none" w:sz="0" w:space="0" w:color="000000"/>
+                <w:right w:val="none" w:sz="0" w:space="0" w:color="000000"/>
+              </w:pBdr>
+              <w:spacing w:after="100" w:before="100" w:line="240"/>
+              <w:ind w:firstLine="0" w:left="100" w:right="100"/>
+            </w:pPr>
+            <w:r>
+              <w:rPr>
+                <w:rFonts w:ascii="Times New Roman"/>
+                <w:i w:val="false"/>
+                <w:b w:val="false"/>
+                <w:u w:val="none"/>
+                <w:sz w:val="22"/>
+                <w:szCs w:val="22"/>
+                <w:color w:val="000000"/>
+              </w:rPr>
+              <w:t xml:space="preserve">Frequency</w:t>
+            </w:r>
+          </w:p>
+        </w:tc>
+        <w:tc>
+          <w:tcPr>
+            <w:tcBorders>
+              <w:bottom w:val="single" w:sz="8" w:space="0" w:color="CCCCCC"/>
+              <w:top w:val="single" w:sz="8" w:space="0" w:color="CCCCCC"/>
+              <w:left w:val="none" w:sz="0" w:space="0" w:color="000000"/>
+              <w:right w:val="none" w:sz="0" w:space="0" w:color="000000"/>
+            </w:tcBorders>
+            <w:shd w:val="clear" w:color="auto" w:fill="FFFFFF"/>
+            <w:tcMar>
+              <w:top w:w="0" w:type="dxa"/>
+              <w:bottom w:w="0" w:type="dxa"/>
+              <w:left w:w="0" w:type="dxa"/>
+              <w:right w:w="0" w:type="dxa"/>
+            </w:tcMar>
+            <w:vAlign w:val="center"/>
+          </w:tcPr>
+          <w:p>
+            <w:pPr>
+              <w:jc w:val="center"/>
+              <w:keepNext/>
+              <w:pBdr>
+                <w:bottom w:val="none" w:sz="0" w:space="0" w:color="000000"/>
+                <w:top w:val="none" w:sz="0" w:space="0" w:color="000000"/>
+                <w:left w:val="none" w:sz="0" w:space="0" w:color="000000"/>
+                <w:right w:val="none" w:sz="0" w:space="0" w:color="000000"/>
+              </w:pBdr>
+              <w:spacing w:after="100" w:before="100" w:line="240"/>
+              <w:ind w:firstLine="0" w:left="100" w:right="100"/>
+            </w:pPr>
+            <w:r>
+              <w:rPr>
+                <w:rFonts w:ascii="Times New Roman"/>
+                <w:i w:val="false"/>
+                <w:b w:val="false"/>
+                <w:u w:val="none"/>
+                <w:sz w:val="22"/>
+                <w:szCs w:val="22"/>
+                <w:color w:val="000000"/>
+              </w:rPr>
+              <w:t xml:space="preserve">Percentage</w:t>
+            </w:r>
+          </w:p>
+        </w:tc>
+      </w:tr>
+      <w:tr>
+        <w:trPr>
+          <w:cantSplit/>
+          <w:trHeight w:val="360" w:hRule="auto"/>
+        </w:trPr>
+        body1
+        <w:tc>
+          <w:tcPr>
+            <w:tcBorders>
+              <w:bottom w:val="none" w:sz="0" w:space="0" w:color="000000"/>
+              <w:top w:val="none" w:sz="0" w:space="0" w:color="000000"/>
+              <w:left w:val="none" w:sz="0" w:space="0" w:color="000000"/>
+              <w:right w:val="none" w:sz="0" w:space="0" w:color="000000"/>
+            </w:tcBorders>
+            <w:shd w:val="clear" w:color="auto" w:fill="FFFFFF"/>
+            <w:tcMar>
+              <w:top w:w="0" w:type="dxa"/>
+              <w:bottom w:w="0" w:type="dxa"/>
+              <w:left w:w="0" w:type="dxa"/>
+              <w:right w:w="0" w:type="dxa"/>
+            </w:tcMar>
+            <w:vAlign w:val="center"/>
+          </w:tcPr>
+          <w:p>
+            <w:pPr>
+              <w:jc w:val="left"/>
+              <w:keepNext/>
+              <w:pBdr>
+                <w:bottom w:val="none" w:sz="0" w:space="0" w:color="000000"/>
+                <w:top w:val="none" w:sz="0" w:space="0" w:color="000000"/>
+                <w:left w:val="none" w:sz="0" w:space="0" w:color="000000"/>
+                <w:right w:val="none" w:sz="0" w:space="0" w:color="000000"/>
+              </w:pBdr>
+              <w:spacing w:after="100" w:before="100" w:line="240"/>
+              <w:ind w:firstLine="0" w:left="100" w:right="100"/>
+            </w:pPr>
+            <w:r>
+              <w:rPr>
+                <w:rFonts w:ascii="Times New Roman"/>
+                <w:i w:val="false"/>
+                <w:b w:val="false"/>
+                <w:u w:val="none"/>
+                <w:sz w:val="22"/>
+                <w:szCs w:val="22"/>
+                <w:color w:val="000000"/>
+              </w:rPr>
+              <w:t xml:space="preserve">Minimum</w:t>
+            </w:r>
+          </w:p>
+        </w:tc>
+        <w:tc>
+          <w:tcPr>
+            <w:tcBorders>
+              <w:bottom w:val="none" w:sz="0" w:space="0" w:color="000000"/>
+              <w:top w:val="none" w:sz="0" w:space="0" w:color="000000"/>
+              <w:left w:val="none" w:sz="0" w:space="0" w:color="000000"/>
+              <w:right w:val="none" w:sz="0" w:space="0" w:color="000000"/>
+            </w:tcBorders>
+            <w:shd w:val="clear" w:color="auto" w:fill="FFFFFF"/>
+            <w:tcMar>
+              <w:top w:w="0" w:type="dxa"/>
+              <w:bottom w:w="0" w:type="dxa"/>
+              <w:left w:w="0" w:type="dxa"/>
+              <w:right w:w="0" w:type="dxa"/>
+            </w:tcMar>
+            <w:vAlign w:val="center"/>
+          </w:tcPr>
+          <w:p>
+            <w:pPr>
+              <w:jc w:val="center"/>
+              <w:keepNext/>
+              <w:pBdr>
+                <w:bottom w:val="none" w:sz="0" w:space="0" w:color="000000"/>
+                <w:top w:val="none" w:sz="0" w:space="0" w:color="000000"/>
+                <w:left w:val="none" w:sz="0" w:space="0" w:color="000000"/>
+                <w:right w:val="none" w:sz="0" w:space="0" w:color="000000"/>
+              </w:pBdr>
+              <w:spacing w:after="100" w:before="100" w:line="240"/>
+              <w:ind w:firstLine="0" w:left="100" w:right="100"/>
+            </w:pPr>
+            <w:r>
+              <w:rPr>
+                <w:rFonts w:ascii="Times New Roman"/>
+                <w:i w:val="false"/>
+                <w:b w:val="false"/>
+                <w:u w:val="none"/>
+                <w:sz w:val="22"/>
+                <w:szCs w:val="22"/>
+                <w:color w:val="000000"/>
+              </w:rPr>
+              <w:t xml:space="preserve">2021-09-21 15:22:08</w:t>
+            </w:r>
+          </w:p>
+        </w:tc>
+        <w:tc>
+          <w:tcPr>
+            <w:tcBorders>
+              <w:bottom w:val="none" w:sz="0" w:space="0" w:color="000000"/>
+              <w:top w:val="none" w:sz="0" w:space="0" w:color="000000"/>
+              <w:left w:val="none" w:sz="0" w:space="0" w:color="000000"/>
+              <w:right w:val="none" w:sz="0" w:space="0" w:color="000000"/>
+            </w:tcBorders>
+            <w:shd w:val="clear" w:color="auto" w:fill="FFFFFF"/>
+            <w:tcMar>
+              <w:top w:w="0" w:type="dxa"/>
+              <w:bottom w:w="0" w:type="dxa"/>
+              <w:left w:w="0" w:type="dxa"/>
+              <w:right w:w="0" w:type="dxa"/>
+            </w:tcMar>
+            <w:vAlign w:val="center"/>
+          </w:tcPr>
+          <w:p>
+            <w:pPr>
+              <w:jc w:val="center"/>
+              <w:keepNext/>
+              <w:pBdr>
+                <w:bottom w:val="none" w:sz="0" w:space="0" w:color="000000"/>
+                <w:top w:val="none" w:sz="0" w:space="0" w:color="000000"/>
+                <w:left w:val="none" w:sz="0" w:space="0" w:color="000000"/>
+                <w:right w:val="none" w:sz="0" w:space="0" w:color="000000"/>
+              </w:pBdr>
+              <w:spacing w:after="100" w:before="100" w:line="240"/>
+              <w:ind w:firstLine="0" w:left="100" w:right="100"/>
+            </w:pPr>
+            <w:r>
+              <w:rPr>
+                <w:rFonts w:ascii="Times New Roman"/>
+                <w:i w:val="false"/>
+                <w:b w:val="false"/>
+                <w:u w:val="none"/>
+                <w:sz w:val="22"/>
+                <w:szCs w:val="22"/>
+                <w:color w:val="000000"/>
+              </w:rPr>
+              <w:t xml:space="preserve">1</w:t>
+            </w:r>
+          </w:p>
+        </w:tc>
+        <w:tc>
+          <w:tcPr>
+            <w:tcBorders>
+              <w:bottom w:val="none" w:sz="0" w:space="0" w:color="000000"/>
+              <w:top w:val="none" w:sz="0" w:space="0" w:color="000000"/>
+              <w:left w:val="none" w:sz="0" w:space="0" w:color="000000"/>
+              <w:right w:val="none" w:sz="0" w:space="0" w:color="000000"/>
+            </w:tcBorders>
+            <w:shd w:val="clear" w:color="auto" w:fill="FFFFFF"/>
+            <w:tcMar>
+              <w:top w:w="0" w:type="dxa"/>
+              <w:bottom w:w="0" w:type="dxa"/>
+              <w:left w:w="0" w:type="dxa"/>
+              <w:right w:w="0" w:type="dxa"/>
+            </w:tcMar>
+            <w:vAlign w:val="center"/>
+          </w:tcPr>
+          <w:p>
+            <w:pPr>
+              <w:jc w:val="center"/>
+              <w:keepNext/>
+              <w:pBdr>
+                <w:bottom w:val="none" w:sz="0" w:space="0" w:color="000000"/>
+                <w:top w:val="none" w:sz="0" w:space="0" w:color="000000"/>
+                <w:left w:val="none" w:sz="0" w:space="0" w:color="000000"/>
+                <w:right w:val="none" w:sz="0" w:space="0" w:color="000000"/>
+              </w:pBdr>
+              <w:spacing w:after="100" w:before="100" w:line="240"/>
+              <w:ind w:firstLine="0" w:left="100" w:right="100"/>
+            </w:pPr>
+            <w:r>
+              <w:rPr>
+                <w:rFonts w:ascii="Times New Roman"/>
+                <w:i w:val="false"/>
+                <w:b w:val="false"/>
+                <w:u w:val="none"/>
+                <w:sz w:val="22"/>
+                <w:szCs w:val="22"/>
+                <w:color w:val="000000"/>
+              </w:rPr>
+              <w:t xml:space="preserve">5.00</w:t>
+            </w:r>
+          </w:p>
+        </w:tc>
+      </w:tr>
+      <w:tr>
+        <w:trPr>
+          <w:cantSplit/>
+          <w:trHeight w:val="360" w:hRule="auto"/>
+        </w:trPr>
+        body2
+        <w:tc>
+          <w:tcPr>
+            <w:tcBorders>
+              <w:bottom w:val="none" w:sz="0" w:space="0" w:color="000000"/>
+              <w:top w:val="none" w:sz="0" w:space="0" w:color="000000"/>
+              <w:left w:val="none" w:sz="0" w:space="0" w:color="000000"/>
+              <w:right w:val="none" w:sz="0" w:space="0" w:color="000000"/>
+            </w:tcBorders>
+            <w:shd w:val="clear" w:color="auto" w:fill="FFFFFF"/>
+            <w:tcMar>
+              <w:top w:w="0" w:type="dxa"/>
+              <w:bottom w:w="0" w:type="dxa"/>
+              <w:left w:w="0" w:type="dxa"/>
+              <w:right w:w="0" w:type="dxa"/>
+            </w:tcMar>
+            <w:vAlign w:val="center"/>
+          </w:tcPr>
+          <w:p>
+            <w:pPr>
+              <w:jc w:val="left"/>
+              <w:keepNext/>
+              <w:pBdr>
+                <w:bottom w:val="none" w:sz="0" w:space="0" w:color="000000"/>
+                <w:top w:val="none" w:sz="0" w:space="0" w:color="000000"/>
+                <w:left w:val="none" w:sz="0" w:space="0" w:color="000000"/>
+                <w:right w:val="none" w:sz="0" w:space="0" w:color="000000"/>
+              </w:pBdr>
+              <w:spacing w:after="100" w:before="100" w:line="240"/>
+              <w:ind w:firstLine="0" w:left="100" w:right="100"/>
+            </w:pPr>
+            <w:r>
+              <w:rPr>
+                <w:rFonts w:ascii="Times New Roman"/>
+                <w:i w:val="false"/>
+                <w:b w:val="false"/>
+                <w:u w:val="none"/>
+                <w:sz w:val="22"/>
+                <w:szCs w:val="22"/>
+                <w:color w:val="000000"/>
+              </w:rPr>
+              <w:t xml:space="preserve">Mode</w:t>
+            </w:r>
+          </w:p>
+        </w:tc>
+        <w:tc>
+          <w:tcPr>
+            <w:tcBorders>
+              <w:bottom w:val="none" w:sz="0" w:space="0" w:color="000000"/>
+              <w:top w:val="none" w:sz="0" w:space="0" w:color="000000"/>
+              <w:left w:val="none" w:sz="0" w:space="0" w:color="000000"/>
+              <w:right w:val="none" w:sz="0" w:space="0" w:color="000000"/>
+            </w:tcBorders>
+            <w:shd w:val="clear" w:color="auto" w:fill="FFFFFF"/>
+            <w:tcMar>
+              <w:top w:w="0" w:type="dxa"/>
+              <w:bottom w:w="0" w:type="dxa"/>
+              <w:left w:w="0" w:type="dxa"/>
+              <w:right w:w="0" w:type="dxa"/>
+            </w:tcMar>
+            <w:vAlign w:val="center"/>
+          </w:tcPr>
+          <w:p>
+            <w:pPr>
+              <w:jc w:val="center"/>
+              <w:keepNext/>
+              <w:pBdr>
+                <w:bottom w:val="none" w:sz="0" w:space="0" w:color="000000"/>
+                <w:top w:val="none" w:sz="0" w:space="0" w:color="000000"/>
+                <w:left w:val="none" w:sz="0" w:space="0" w:color="000000"/>
+                <w:right w:val="none" w:sz="0" w:space="0" w:color="000000"/>
+              </w:pBdr>
+              <w:spacing w:after="100" w:before="100" w:line="240"/>
+              <w:ind w:firstLine="0" w:left="100" w:right="100"/>
+            </w:pPr>
+            <w:r>
+              <w:rPr>
+                <w:rFonts w:ascii="Times New Roman"/>
+                <w:i w:val="false"/>
+                <w:b w:val="false"/>
+                <w:u w:val="none"/>
+                <w:sz w:val="22"/>
+                <w:szCs w:val="22"/>
+                <w:color w:val="000000"/>
+              </w:rPr>
+              <w:t xml:space="preserve">All 20 values</w:t>
+            </w:r>
+          </w:p>
+        </w:tc>
+        <w:tc>
+          <w:tcPr>
+            <w:tcBorders>
+              <w:bottom w:val="none" w:sz="0" w:space="0" w:color="000000"/>
+              <w:top w:val="none" w:sz="0" w:space="0" w:color="000000"/>
+              <w:left w:val="none" w:sz="0" w:space="0" w:color="000000"/>
+              <w:right w:val="none" w:sz="0" w:space="0" w:color="000000"/>
+            </w:tcBorders>
+            <w:shd w:val="clear" w:color="auto" w:fill="FFFFFF"/>
+            <w:tcMar>
+              <w:top w:w="0" w:type="dxa"/>
+              <w:bottom w:w="0" w:type="dxa"/>
+              <w:left w:w="0" w:type="dxa"/>
+              <w:right w:w="0" w:type="dxa"/>
+            </w:tcMar>
+            <w:vAlign w:val="center"/>
+          </w:tcPr>
+          <w:p>
+            <w:pPr>
+              <w:jc w:val="center"/>
+              <w:keepNext/>
+              <w:pBdr>
+                <w:bottom w:val="none" w:sz="0" w:space="0" w:color="000000"/>
+                <w:top w:val="none" w:sz="0" w:space="0" w:color="000000"/>
+                <w:left w:val="none" w:sz="0" w:space="0" w:color="000000"/>
+                <w:right w:val="none" w:sz="0" w:space="0" w:color="000000"/>
+              </w:pBdr>
+              <w:spacing w:after="100" w:before="100" w:line="240"/>
+              <w:ind w:firstLine="0" w:left="100" w:right="100"/>
+            </w:pPr>
+            <w:r>
+              <w:rPr>
+                <w:rFonts w:ascii="Times New Roman"/>
+                <w:i w:val="false"/>
+                <w:b w:val="false"/>
+                <w:u w:val="none"/>
+                <w:sz w:val="22"/>
+                <w:szCs w:val="22"/>
+                <w:color w:val="000000"/>
+              </w:rPr>
+              <w:t xml:space="preserve">1</w:t>
+            </w:r>
+          </w:p>
+        </w:tc>
+        <w:tc>
+          <w:tcPr>
+            <w:tcBorders>
+              <w:bottom w:val="none" w:sz="0" w:space="0" w:color="000000"/>
+              <w:top w:val="none" w:sz="0" w:space="0" w:color="000000"/>
+              <w:left w:val="none" w:sz="0" w:space="0" w:color="000000"/>
+              <w:right w:val="none" w:sz="0" w:space="0" w:color="000000"/>
+            </w:tcBorders>
+            <w:shd w:val="clear" w:color="auto" w:fill="FFFFFF"/>
+            <w:tcMar>
+              <w:top w:w="0" w:type="dxa"/>
+              <w:bottom w:w="0" w:type="dxa"/>
+              <w:left w:w="0" w:type="dxa"/>
+              <w:right w:w="0" w:type="dxa"/>
+            </w:tcMar>
+            <w:vAlign w:val="center"/>
+          </w:tcPr>
+          <w:p>
+            <w:pPr>
+              <w:jc w:val="center"/>
+              <w:keepNext/>
+              <w:pBdr>
+                <w:bottom w:val="none" w:sz="0" w:space="0" w:color="000000"/>
+                <w:top w:val="none" w:sz="0" w:space="0" w:color="000000"/>
+                <w:left w:val="none" w:sz="0" w:space="0" w:color="000000"/>
+                <w:right w:val="none" w:sz="0" w:space="0" w:color="000000"/>
+              </w:pBdr>
+              <w:spacing w:after="100" w:before="100" w:line="240"/>
+              <w:ind w:firstLine="0" w:left="100" w:right="100"/>
+            </w:pPr>
+            <w:r>
+              <w:rPr>
+                <w:rFonts w:ascii="Times New Roman"/>
+                <w:i w:val="false"/>
+                <w:b w:val="false"/>
+                <w:u w:val="none"/>
+                <w:sz w:val="22"/>
+                <w:szCs w:val="22"/>
+                <w:color w:val="000000"/>
+              </w:rPr>
+              <w:t xml:space="preserve">5.00</w:t>
+            </w:r>
+          </w:p>
+        </w:tc>
+      </w:tr>
+      <w:tr>
+        <w:trPr>
+          <w:cantSplit/>
+          <w:trHeight w:val="360" w:hRule="auto"/>
+        </w:trPr>
+        body3
+        <w:tc>
+          <w:tcPr>
+            <w:tcBorders>
+              <w:bottom w:val="none" w:sz="0" w:space="0" w:color="000000"/>
+              <w:top w:val="none" w:sz="0" w:space="0" w:color="000000"/>
+              <w:left w:val="none" w:sz="0" w:space="0" w:color="000000"/>
+              <w:right w:val="none" w:sz="0" w:space="0" w:color="000000"/>
+            </w:tcBorders>
+            <w:shd w:val="clear" w:color="auto" w:fill="FFFFFF"/>
+            <w:tcMar>
+              <w:top w:w="0" w:type="dxa"/>
+              <w:bottom w:w="0" w:type="dxa"/>
+              <w:left w:w="0" w:type="dxa"/>
+              <w:right w:w="0" w:type="dxa"/>
+            </w:tcMar>
+            <w:vAlign w:val="center"/>
+          </w:tcPr>
+          <w:p>
+            <w:pPr>
+              <w:jc w:val="left"/>
+              <w:keepNext/>
+              <w:pBdr>
+                <w:bottom w:val="none" w:sz="0" w:space="0" w:color="000000"/>
+                <w:top w:val="none" w:sz="0" w:space="0" w:color="000000"/>
+                <w:left w:val="none" w:sz="0" w:space="0" w:color="000000"/>
+                <w:right w:val="none" w:sz="0" w:space="0" w:color="000000"/>
+              </w:pBdr>
+              <w:spacing w:after="100" w:before="100" w:line="240"/>
+              <w:ind w:firstLine="0" w:left="100" w:right="100"/>
+            </w:pPr>
+            <w:r>
+              <w:rPr>
+                <w:rFonts w:ascii="Times New Roman"/>
+                <w:i w:val="false"/>
+                <w:b w:val="false"/>
+                <w:u w:val="none"/>
+                <w:sz w:val="22"/>
+                <w:szCs w:val="22"/>
+                <w:color w:val="000000"/>
+              </w:rPr>
+              <w:t xml:space="preserve">Maximum</w:t>
+            </w:r>
+          </w:p>
+        </w:tc>
+        <w:tc>
+          <w:tcPr>
+            <w:tcBorders>
+              <w:bottom w:val="none" w:sz="0" w:space="0" w:color="000000"/>
+              <w:top w:val="none" w:sz="0" w:space="0" w:color="000000"/>
+              <w:left w:val="none" w:sz="0" w:space="0" w:color="000000"/>
+              <w:right w:val="none" w:sz="0" w:space="0" w:color="000000"/>
+            </w:tcBorders>
+            <w:shd w:val="clear" w:color="auto" w:fill="FFFFFF"/>
+            <w:tcMar>
+              <w:top w:w="0" w:type="dxa"/>
+              <w:bottom w:w="0" w:type="dxa"/>
+              <w:left w:w="0" w:type="dxa"/>
+              <w:right w:w="0" w:type="dxa"/>
+            </w:tcMar>
+            <w:vAlign w:val="center"/>
+          </w:tcPr>
+          <w:p>
+            <w:pPr>
+              <w:jc w:val="center"/>
+              <w:keepNext/>
+              <w:pBdr>
+                <w:bottom w:val="none" w:sz="0" w:space="0" w:color="000000"/>
+                <w:top w:val="none" w:sz="0" w:space="0" w:color="000000"/>
+                <w:left w:val="none" w:sz="0" w:space="0" w:color="000000"/>
+                <w:right w:val="none" w:sz="0" w:space="0" w:color="000000"/>
+              </w:pBdr>
+              <w:spacing w:after="100" w:before="100" w:line="240"/>
+              <w:ind w:firstLine="0" w:left="100" w:right="100"/>
+            </w:pPr>
+            <w:r>
+              <w:rPr>
+                <w:rFonts w:ascii="Times New Roman"/>
+                <w:i w:val="false"/>
+                <w:b w:val="false"/>
+                <w:u w:val="none"/>
+                <w:sz w:val="22"/>
+                <w:szCs w:val="22"/>
+                <w:color w:val="000000"/>
+              </w:rPr>
+              <w:t xml:space="preserve">2021-10-26 21:21:57</w:t>
             </w:r>
           </w:p>
         </w:tc>

</xml_diff>